<commit_message>
modificato il file silero_dashboard_new/istruzioni.docx
</commit_message>
<xml_diff>
--- a/silero_dashboard_new/istruzioni.docx
+++ b/silero_dashboard_new/istruzioni.docx
@@ -680,23 +680,7 @@
             <w:rFonts w:ascii="Helvetica" w:hAnsi="Helvetica" w:cs="Helvetica"/>
             <w:kern w:val="0"/>
           </w:rPr>
-          <w:t>https://drive.google.com/file/d/1jIU-t_il2mbv6kOCxtDnaxJX5boeiXj8/view</w:t>
-        </w:r>
-        <w:r>
-          <w:rPr>
-            <w:rStyle w:val="Collegamentoipertestuale"/>
-            <w:rFonts w:ascii="Helvetica" w:hAnsi="Helvetica" w:cs="Helvetica"/>
-            <w:kern w:val="0"/>
-          </w:rPr>
-          <w:t>?</w:t>
-        </w:r>
-        <w:r>
-          <w:rPr>
-            <w:rStyle w:val="Collegamentoipertestuale"/>
-            <w:rFonts w:ascii="Helvetica" w:hAnsi="Helvetica" w:cs="Helvetica"/>
-            <w:kern w:val="0"/>
-          </w:rPr>
-          <w:t>usp=sharing</w:t>
+          <w:t>https://drive.google.com/file/d/1jIU-t_il2mbv6kOCxtDnaxJX5boeiXj8/view?usp=sharing</w:t>
         </w:r>
       </w:hyperlink>
     </w:p>
@@ -782,23 +766,7 @@
             <w:rFonts w:ascii="Helvetica" w:hAnsi="Helvetica" w:cs="Helvetica"/>
             <w:kern w:val="0"/>
           </w:rPr>
-          <w:t>http</w:t>
-        </w:r>
-        <w:r>
-          <w:rPr>
-            <w:rStyle w:val="Collegamentoipertestuale"/>
-            <w:rFonts w:ascii="Helvetica" w:hAnsi="Helvetica" w:cs="Helvetica"/>
-            <w:kern w:val="0"/>
-          </w:rPr>
-          <w:t>s</w:t>
-        </w:r>
-        <w:r>
-          <w:rPr>
-            <w:rStyle w:val="Collegamentoipertestuale"/>
-            <w:rFonts w:ascii="Helvetica" w:hAnsi="Helvetica" w:cs="Helvetica"/>
-            <w:kern w:val="0"/>
-          </w:rPr>
-          <w:t>://rufus.ie/it/</w:t>
+          <w:t>https://rufus.ie/it/</w:t>
         </w:r>
       </w:hyperlink>
     </w:p>
@@ -1668,23 +1636,7 @@
             <w:rFonts w:ascii="Helvetica" w:hAnsi="Helvetica" w:cs="Helvetica"/>
             <w:kern w:val="0"/>
           </w:rPr>
-          <w:t>http</w:t>
-        </w:r>
-        <w:r>
-          <w:rPr>
-            <w:rStyle w:val="Collegamentoipertestuale"/>
-            <w:rFonts w:ascii="Helvetica" w:hAnsi="Helvetica" w:cs="Helvetica"/>
-            <w:kern w:val="0"/>
-          </w:rPr>
-          <w:t>s</w:t>
-        </w:r>
-        <w:r>
-          <w:rPr>
-            <w:rStyle w:val="Collegamentoipertestuale"/>
-            <w:rFonts w:ascii="Helvetica" w:hAnsi="Helvetica" w:cs="Helvetica"/>
-            <w:kern w:val="0"/>
-          </w:rPr>
-          <w:t>://drive.google.com/file/d/1jIU-t_il2mbv6kOCxtDnaxJX5boeiXj8/view?usp=sharing</w:t>
+          <w:t>https://drive.google.com/file/d/1jIU-t_il2mbv6kOCxtDnaxJX5boeiXj8/view?usp=sharing</w:t>
         </w:r>
       </w:hyperlink>
     </w:p>
@@ -1823,21 +1775,7 @@
             <w:rStyle w:val="Collegamentoipertestuale"/>
             <w:rFonts w:ascii="Helvetica" w:hAnsi="Helvetica"/>
           </w:rPr>
-          <w:t>https://etcher.balena.io/#downloa</w:t>
-        </w:r>
-        <w:r>
-          <w:rPr>
-            <w:rStyle w:val="Collegamentoipertestuale"/>
-            <w:rFonts w:ascii="Helvetica" w:hAnsi="Helvetica"/>
-          </w:rPr>
-          <w:t>d</w:t>
-        </w:r>
-        <w:r>
-          <w:rPr>
-            <w:rStyle w:val="Collegamentoipertestuale"/>
-            <w:rFonts w:ascii="Helvetica" w:hAnsi="Helvetica"/>
-          </w:rPr>
-          <w:t>-etcher</w:t>
+          <w:t>https://etcher.balena.io/#download-etcher</w:t>
         </w:r>
       </w:hyperlink>
     </w:p>
@@ -5199,6 +5137,105 @@
           <w:kern w:val="0"/>
         </w:rPr>
         <w:t>A questo punto è possibile ripremere il pulsante “play” per ascoltare la traccia filtrata</w:t>
+      </w:r>
+    </w:p>
+    <w:p>
+      <w:pPr>
+        <w:tabs>
+          <w:tab w:val="left" w:pos="560"/>
+          <w:tab w:val="left" w:pos="1120"/>
+          <w:tab w:val="left" w:pos="1680"/>
+          <w:tab w:val="left" w:pos="2240"/>
+          <w:tab w:val="left" w:pos="2800"/>
+          <w:tab w:val="left" w:pos="3360"/>
+          <w:tab w:val="left" w:pos="3920"/>
+          <w:tab w:val="left" w:pos="4480"/>
+          <w:tab w:val="left" w:pos="5040"/>
+          <w:tab w:val="left" w:pos="5600"/>
+          <w:tab w:val="left" w:pos="6160"/>
+          <w:tab w:val="left" w:pos="6720"/>
+        </w:tabs>
+        <w:autoSpaceDE w:val="0"/>
+        <w:autoSpaceDN w:val="0"/>
+        <w:adjustRightInd w:val="0"/>
+        <w:spacing w:after="0" w:line="240" w:lineRule="auto"/>
+        <w:rPr>
+          <w:rFonts w:ascii="Helvetica" w:hAnsi="Helvetica" w:cs="Helvetica"/>
+          <w:color w:val="000000"/>
+          <w:kern w:val="0"/>
+        </w:rPr>
+      </w:pPr>
+    </w:p>
+    <w:p>
+      <w:pPr>
+        <w:tabs>
+          <w:tab w:val="left" w:pos="560"/>
+          <w:tab w:val="left" w:pos="1120"/>
+          <w:tab w:val="left" w:pos="1680"/>
+          <w:tab w:val="left" w:pos="2240"/>
+          <w:tab w:val="left" w:pos="2800"/>
+          <w:tab w:val="left" w:pos="3360"/>
+          <w:tab w:val="left" w:pos="3920"/>
+          <w:tab w:val="left" w:pos="4480"/>
+          <w:tab w:val="left" w:pos="5040"/>
+          <w:tab w:val="left" w:pos="5600"/>
+          <w:tab w:val="left" w:pos="6160"/>
+          <w:tab w:val="left" w:pos="6720"/>
+        </w:tabs>
+        <w:autoSpaceDE w:val="0"/>
+        <w:autoSpaceDN w:val="0"/>
+        <w:adjustRightInd w:val="0"/>
+        <w:spacing w:after="0" w:line="240" w:lineRule="auto"/>
+        <w:rPr>
+          <w:rFonts w:ascii="Helvetica" w:hAnsi="Helvetica" w:cs="Helvetica"/>
+          <w:color w:val="000000"/>
+          <w:kern w:val="0"/>
+        </w:rPr>
+      </w:pPr>
+    </w:p>
+    <w:p>
+      <w:pPr>
+        <w:tabs>
+          <w:tab w:val="left" w:pos="560"/>
+          <w:tab w:val="left" w:pos="1120"/>
+          <w:tab w:val="left" w:pos="1680"/>
+          <w:tab w:val="left" w:pos="2240"/>
+          <w:tab w:val="left" w:pos="2800"/>
+          <w:tab w:val="left" w:pos="3360"/>
+          <w:tab w:val="left" w:pos="3920"/>
+          <w:tab w:val="left" w:pos="4480"/>
+          <w:tab w:val="left" w:pos="5040"/>
+          <w:tab w:val="left" w:pos="5600"/>
+          <w:tab w:val="left" w:pos="6160"/>
+          <w:tab w:val="left" w:pos="6720"/>
+        </w:tabs>
+        <w:autoSpaceDE w:val="0"/>
+        <w:autoSpaceDN w:val="0"/>
+        <w:adjustRightInd w:val="0"/>
+        <w:spacing w:after="0" w:line="240" w:lineRule="auto"/>
+        <w:rPr>
+          <w:rFonts w:ascii="Helvetica" w:hAnsi="Helvetica" w:cs="Helvetica"/>
+          <w:color w:val="000000"/>
+          <w:kern w:val="0"/>
+        </w:rPr>
+      </w:pPr>
+      <w:r>
+        <w:rPr>
+          <w:rFonts w:ascii="Helvetica" w:hAnsi="Helvetica" w:cs="Helvetica"/>
+          <w:b/>
+          <w:bCs/>
+          <w:color w:val="000000"/>
+          <w:kern w:val="0"/>
+        </w:rPr>
+        <w:t>IMPORTANTE</w:t>
+      </w:r>
+      <w:r>
+        <w:rPr>
+          <w:rFonts w:ascii="Helvetica" w:hAnsi="Helvetica" w:cs="Helvetica"/>
+          <w:color w:val="000000"/>
+          <w:kern w:val="0"/>
+        </w:rPr>
+        <w:t xml:space="preserve">: NON MODIFICARE IL CONTENUTO DELLA CARTELLA “dashboard” O NON RINOMINARE TALE CARTELLA O I FILE/SOTTOCARTELLE AL SUO INTERNO. DI QUESTA CARTELLA È POSSIBILE MODIFICARE O ELIMINARE SOLO E UNICAMENTE LA SOTTOCARTELLA “plot” E IL FILE “confidences.csv”, GLI ALTRI FILE O CARTELLE SONO NECESSARIE PER IL FUNZIONAMENTO DELLA DASHBOARD. </w:t>
       </w:r>
     </w:p>
     <w:sectPr>

</xml_diff>